<commit_message>
Versionado de politicas organizacionales
</commit_message>
<xml_diff>
--- a/qualtcom/Organizacional/Politicas/Políticas_organizacionales.docx
+++ b/qualtcom/Organizacional/Politicas/Políticas_organizacionales.docx
@@ -1,42 +1,48 @@
 
 <file path=word/document.xml><?xml version="1.0" encoding="utf-8"?>
-<w:document xmlns:wpc="http://schemas.microsoft.com/office/word/2010/wordprocessingCanvas" xmlns:mc="http://schemas.openxmlformats.org/markup-compatibility/2006" xmlns:o="urn:schemas-microsoft-com:office:office" xmlns:r="http://schemas.openxmlformats.org/officeDocument/2006/relationships" xmlns:m="http://schemas.openxmlformats.org/officeDocument/2006/math" xmlns:v="urn:schemas-microsoft-com:vml" xmlns:wp14="http://schemas.microsoft.com/office/word/2010/wordprocessingDrawing" xmlns:wp="http://schemas.openxmlformats.org/drawingml/2006/wordprocessingDrawing" xmlns:w10="urn:schemas-microsoft-com:office:word" xmlns:w="http://schemas.openxmlformats.org/wordprocessingml/2006/main" xmlns:w14="http://schemas.microsoft.com/office/word/2010/wordml" xmlns:w15="http://schemas.microsoft.com/office/word/2012/wordml" xmlns:wpg="http://schemas.microsoft.com/office/word/2010/wordprocessingGroup" xmlns:wpi="http://schemas.microsoft.com/office/word/2010/wordprocessingInk" xmlns:wne="http://schemas.microsoft.com/office/word/2006/wordml" xmlns:wps="http://schemas.microsoft.com/office/word/2010/wordprocessingShape" mc:Ignorable="w14 w15 wp14">
+<w:document xmlns:o="urn:schemas-microsoft-com:office:office" xmlns:r="http://schemas.openxmlformats.org/officeDocument/2006/relationships" xmlns:v="urn:schemas-microsoft-com:vml" xmlns:w="http://schemas.openxmlformats.org/wordprocessingml/2006/main" xmlns:w10="urn:schemas-microsoft-com:office:word" xmlns:wp="http://schemas.openxmlformats.org/drawingml/2006/wordprocessingDrawing" xmlns:wps="http://schemas.microsoft.com/office/word/2010/wordprocessingShape" xmlns:wpg="http://schemas.microsoft.com/office/word/2010/wordprocessingGroup" xmlns:mc="http://schemas.openxmlformats.org/markup-compatibility/2006" xmlns:wp14="http://schemas.microsoft.com/office/word/2010/wordprocessingDrawing" xmlns:w14="http://schemas.microsoft.com/office/word/2010/wordml" mc:Ignorable="w14 wp14">
   <w:body>
     <w:p>
       <w:pPr>
         <w:pStyle w:val="Cuerpodetexto"/>
-      </w:pPr>
+        <w:rPr/>
+      </w:pPr>
+      <w:r>
+        <w:rPr/>
+      </w:r>
     </w:p>
     <w:tbl>
       <w:tblPr>
         <w:tblW w:w="8838" w:type="dxa"/>
-        <w:tblInd w:w="45" w:type="dxa"/>
+        <w:jc w:val="left"/>
+        <w:tblInd w:w="90" w:type="dxa"/>
+        <w:tblBorders/>
         <w:tblCellMar>
-          <w:left w:w="10" w:type="dxa"/>
-          <w:right w:w="10" w:type="dxa"/>
+          <w:top w:w="55" w:type="dxa"/>
+          <w:left w:w="55" w:type="dxa"/>
+          <w:bottom w:w="55" w:type="dxa"/>
+          <w:right w:w="55" w:type="dxa"/>
         </w:tblCellMar>
-        <w:tblLook w:val="0000" w:firstRow="0" w:lastRow="0" w:firstColumn="0" w:lastColumn="0" w:noHBand="0" w:noVBand="0"/>
+        <w:tblLook w:val="0000" w:noVBand="0" w:noHBand="0" w:lastColumn="0" w:firstColumn="0" w:lastRow="0" w:firstRow="0"/>
       </w:tblPr>
       <w:tblGrid>
         <w:gridCol w:w="8838"/>
       </w:tblGrid>
       <w:tr>
+        <w:trPr/>
         <w:tc>
           <w:tcPr>
             <w:tcW w:w="8838" w:type="dxa"/>
-            <w:shd w:val="clear" w:color="auto" w:fill="auto"/>
-            <w:tcMar>
-              <w:top w:w="55" w:type="dxa"/>
-              <w:left w:w="55" w:type="dxa"/>
-              <w:bottom w:w="55" w:type="dxa"/>
-              <w:right w:w="55" w:type="dxa"/>
-            </w:tcMar>
+            <w:tcBorders/>
+            <w:shd w:color="auto" w:fill="auto" w:val="clear"/>
           </w:tcPr>
           <w:p>
             <w:pPr>
               <w:pStyle w:val="Contenidodelatabla"/>
               <w:shd w:val="clear" w:color="auto" w:fill="CFE7F5"/>
+              <w:spacing w:before="0" w:after="200"/>
               <w:jc w:val="center"/>
+              <w:rPr/>
             </w:pPr>
             <w:r>
               <w:rPr>
@@ -52,14 +58,7 @@
         </w:tc>
       </w:tr>
       <w:tr>
-        <w:tblPrEx>
-          <w:tblBorders>
-            <w:top w:val="single" w:sz="2" w:space="0" w:color="C0C0C0"/>
-            <w:left w:val="single" w:sz="2" w:space="0" w:color="C0C0C0"/>
-            <w:bottom w:val="single" w:sz="2" w:space="0" w:color="C0C0C0"/>
-            <w:right w:val="single" w:sz="2" w:space="0" w:color="C0C0C0"/>
-          </w:tblBorders>
-        </w:tblPrEx>
+        <w:trPr/>
         <w:tc>
           <w:tcPr>
             <w:tcW w:w="8838" w:type="dxa"/>
@@ -68,13 +67,12 @@
               <w:left w:val="single" w:sz="2" w:space="0" w:color="C0C0C0"/>
               <w:bottom w:val="single" w:sz="2" w:space="0" w:color="C0C0C0"/>
               <w:right w:val="single" w:sz="2" w:space="0" w:color="C0C0C0"/>
+              <w:insideH w:val="single" w:sz="2" w:space="0" w:color="C0C0C0"/>
+              <w:insideV w:val="single" w:sz="2" w:space="0" w:color="C0C0C0"/>
             </w:tcBorders>
-            <w:shd w:val="clear" w:color="auto" w:fill="auto"/>
+            <w:shd w:color="auto" w:fill="auto" w:val="clear"/>
             <w:tcMar>
-              <w:top w:w="55" w:type="dxa"/>
-              <w:left w:w="55" w:type="dxa"/>
-              <w:bottom w:w="55" w:type="dxa"/>
-              <w:right w:w="55" w:type="dxa"/>
+              <w:left w:w="52" w:type="dxa"/>
             </w:tcMar>
           </w:tcPr>
           <w:p>
@@ -82,10 +80,11 @@
               <w:pStyle w:val="Predeterminado"/>
               <w:shd w:val="clear" w:color="auto" w:fill="E6E6FF"/>
               <w:jc w:val="both"/>
-            </w:pPr>
-            <w:r>
-              <w:rPr>
-                <w:rFonts w:ascii="Times New Roman" w:hAnsi="Times New Roman" w:cs="Times New Roman"/>
+              <w:rPr/>
+            </w:pPr>
+            <w:r>
+              <w:rPr>
+                <w:rFonts w:cs="Times New Roman" w:ascii="Times New Roman" w:hAnsi="Times New Roman"/>
                 <w:b/>
                 <w:sz w:val="28"/>
               </w:rPr>
@@ -94,16 +93,17 @@
           </w:p>
           <w:p>
             <w:pPr>
-              <w:pStyle w:val="Prrafodelista"/>
+              <w:pStyle w:val="ListParagraph"/>
               <w:numPr>
                 <w:ilvl w:val="0"/>
                 <w:numId w:val="1"/>
               </w:numPr>
               <w:jc w:val="both"/>
-            </w:pPr>
-            <w:r>
-              <w:rPr>
-                <w:rFonts w:ascii="Times New Roman" w:hAnsi="Times New Roman" w:cs="Times New Roman"/>
+              <w:rPr/>
+            </w:pPr>
+            <w:r>
+              <w:rPr>
+                <w:rFonts w:cs="Times New Roman" w:ascii="Times New Roman" w:hAnsi="Times New Roman"/>
                 <w:sz w:val="24"/>
               </w:rPr>
               <w:t>Se deben realizar una planeación estratégica la cual contenga objetivos estrategias a seguir para su cumplimiento.</w:t>
@@ -111,61 +111,35 @@
           </w:p>
           <w:p>
             <w:pPr>
-              <w:pStyle w:val="Prrafodelista"/>
+              <w:pStyle w:val="ListParagraph"/>
               <w:numPr>
                 <w:ilvl w:val="0"/>
                 <w:numId w:val="1"/>
               </w:numPr>
               <w:jc w:val="both"/>
-            </w:pPr>
-            <w:r>
-              <w:rPr>
-                <w:rFonts w:ascii="Times New Roman" w:hAnsi="Times New Roman" w:cs="Times New Roman"/>
+              <w:rPr/>
+            </w:pPr>
+            <w:r>
+              <w:rPr>
+                <w:rFonts w:cs="Times New Roman" w:ascii="Times New Roman" w:hAnsi="Times New Roman"/>
                 <w:sz w:val="24"/>
               </w:rPr>
-              <w:t>Se deben est</w:t>
-            </w:r>
-            <w:r>
-              <w:rPr>
-                <w:rFonts w:ascii="Times New Roman" w:hAnsi="Times New Roman" w:cs="Times New Roman"/>
-                <w:sz w:val="24"/>
-              </w:rPr>
-              <w:t xml:space="preserve">imar anualmente los servicios basándose en la información contenida dentro del </w:t>
-            </w:r>
-            <w:r>
-              <w:rPr>
-                <w:rFonts w:ascii="Times New Roman" w:hAnsi="Times New Roman" w:cs="Times New Roman"/>
-                <w:sz w:val="24"/>
-              </w:rPr>
-              <w:t>catálogo de servicios</w:t>
-            </w:r>
-            <w:r>
-              <w:rPr>
-                <w:rFonts w:ascii="Times New Roman" w:hAnsi="Times New Roman" w:cs="Times New Roman"/>
-                <w:sz w:val="24"/>
-              </w:rPr>
-              <w:t xml:space="preserve"> ya que es la base de los requerimientos solicitados por nuestros clientes</w:t>
-            </w:r>
-            <w:r>
-              <w:rPr>
-                <w:rFonts w:ascii="Times New Roman" w:hAnsi="Times New Roman" w:cs="Times New Roman"/>
-                <w:sz w:val="24"/>
-              </w:rPr>
-              <w:t>.</w:t>
-            </w:r>
-          </w:p>
-          <w:p>
-            <w:pPr>
-              <w:pStyle w:val="Prrafodelista"/>
+              <w:t>Se deben estimar anualmente los servicios basándose en la información contenida dentro del catálogo de servicios ya que es la base de los requerimientos solicitados por nuestros clientes.</w:t>
+            </w:r>
+          </w:p>
+          <w:p>
+            <w:pPr>
+              <w:pStyle w:val="ListParagraph"/>
               <w:numPr>
                 <w:ilvl w:val="0"/>
                 <w:numId w:val="1"/>
               </w:numPr>
               <w:jc w:val="both"/>
-            </w:pPr>
-            <w:r>
-              <w:rPr>
-                <w:rFonts w:ascii="Times New Roman" w:hAnsi="Times New Roman" w:cs="Times New Roman"/>
+              <w:rPr/>
+            </w:pPr>
+            <w:r>
+              <w:rPr>
+                <w:rFonts w:cs="Times New Roman" w:ascii="Times New Roman" w:hAnsi="Times New Roman"/>
                 <w:sz w:val="24"/>
               </w:rPr>
               <w:t>El plan estratégico deberá de darse a conocer a todos los miembros de la organización</w:t>
@@ -173,16 +147,18 @@
           </w:p>
           <w:p>
             <w:pPr>
-              <w:pStyle w:val="Prrafodelista"/>
+              <w:pStyle w:val="ListParagraph"/>
               <w:numPr>
                 <w:ilvl w:val="0"/>
                 <w:numId w:val="1"/>
               </w:numPr>
-              <w:jc w:val="both"/>
-            </w:pPr>
-            <w:r>
-              <w:rPr>
-                <w:rFonts w:ascii="Times New Roman" w:hAnsi="Times New Roman" w:cs="Times New Roman"/>
+              <w:spacing w:before="0" w:after="200"/>
+              <w:jc w:val="both"/>
+              <w:rPr/>
+            </w:pPr>
+            <w:r>
+              <w:rPr>
+                <w:rFonts w:cs="Times New Roman" w:ascii="Times New Roman" w:hAnsi="Times New Roman"/>
                 <w:sz w:val="24"/>
               </w:rPr>
               <w:t>Solo se podrá agregar un servicio nuevo a través de una solicitud de cambio.</w:t>
@@ -195,28 +171,38 @@
       <w:pPr>
         <w:pStyle w:val="Predeterminado"/>
         <w:jc w:val="both"/>
-      </w:pPr>
+        <w:rPr/>
+      </w:pPr>
+      <w:r>
+        <w:rPr/>
+      </w:r>
     </w:p>
     <w:tbl>
       <w:tblPr>
         <w:tblW w:w="8838" w:type="dxa"/>
-        <w:tblInd w:w="45" w:type="dxa"/>
+        <w:jc w:val="left"/>
+        <w:tblInd w:w="87" w:type="dxa"/>
         <w:tblBorders>
           <w:top w:val="single" w:sz="2" w:space="0" w:color="C0C0C0"/>
           <w:left w:val="single" w:sz="2" w:space="0" w:color="C0C0C0"/>
           <w:bottom w:val="single" w:sz="2" w:space="0" w:color="C0C0C0"/>
           <w:right w:val="single" w:sz="2" w:space="0" w:color="C0C0C0"/>
+          <w:insideH w:val="single" w:sz="2" w:space="0" w:color="C0C0C0"/>
+          <w:insideV w:val="single" w:sz="2" w:space="0" w:color="C0C0C0"/>
         </w:tblBorders>
         <w:tblCellMar>
-          <w:left w:w="10" w:type="dxa"/>
-          <w:right w:w="10" w:type="dxa"/>
+          <w:top w:w="55" w:type="dxa"/>
+          <w:left w:w="52" w:type="dxa"/>
+          <w:bottom w:w="55" w:type="dxa"/>
+          <w:right w:w="55" w:type="dxa"/>
         </w:tblCellMar>
-        <w:tblLook w:val="0000" w:firstRow="0" w:lastRow="0" w:firstColumn="0" w:lastColumn="0" w:noHBand="0" w:noVBand="0"/>
+        <w:tblLook w:val="0000" w:noVBand="0" w:noHBand="0" w:lastColumn="0" w:firstColumn="0" w:lastRow="0" w:firstRow="0"/>
       </w:tblPr>
       <w:tblGrid>
         <w:gridCol w:w="8838"/>
       </w:tblGrid>
       <w:tr>
+        <w:trPr/>
         <w:tc>
           <w:tcPr>
             <w:tcW w:w="8838" w:type="dxa"/>
@@ -225,13 +211,12 @@
               <w:left w:val="single" w:sz="2" w:space="0" w:color="C0C0C0"/>
               <w:bottom w:val="single" w:sz="2" w:space="0" w:color="C0C0C0"/>
               <w:right w:val="single" w:sz="2" w:space="0" w:color="C0C0C0"/>
+              <w:insideH w:val="single" w:sz="2" w:space="0" w:color="C0C0C0"/>
+              <w:insideV w:val="single" w:sz="2" w:space="0" w:color="C0C0C0"/>
             </w:tcBorders>
-            <w:shd w:val="clear" w:color="auto" w:fill="auto"/>
+            <w:shd w:color="auto" w:fill="auto" w:val="clear"/>
             <w:tcMar>
-              <w:top w:w="55" w:type="dxa"/>
-              <w:left w:w="55" w:type="dxa"/>
-              <w:bottom w:w="55" w:type="dxa"/>
-              <w:right w:w="55" w:type="dxa"/>
+              <w:left w:w="52" w:type="dxa"/>
             </w:tcMar>
           </w:tcPr>
           <w:p>
@@ -239,10 +224,11 @@
               <w:pStyle w:val="Predeterminado"/>
               <w:shd w:val="clear" w:color="auto" w:fill="E6E6FF"/>
               <w:jc w:val="both"/>
-            </w:pPr>
-            <w:r>
-              <w:rPr>
-                <w:rFonts w:ascii="Times New Roman" w:hAnsi="Times New Roman" w:cs="Times New Roman"/>
+              <w:rPr/>
+            </w:pPr>
+            <w:r>
+              <w:rPr>
+                <w:rFonts w:cs="Times New Roman" w:ascii="Times New Roman" w:hAnsi="Times New Roman"/>
                 <w:b/>
                 <w:sz w:val="28"/>
               </w:rPr>
@@ -251,16 +237,17 @@
           </w:p>
           <w:p>
             <w:pPr>
-              <w:pStyle w:val="Prrafodelista"/>
+              <w:pStyle w:val="ListParagraph"/>
               <w:numPr>
                 <w:ilvl w:val="0"/>
                 <w:numId w:val="2"/>
               </w:numPr>
               <w:jc w:val="both"/>
-            </w:pPr>
-            <w:r>
-              <w:rPr>
-                <w:rFonts w:ascii="Times New Roman" w:hAnsi="Times New Roman" w:cs="Times New Roman"/>
+              <w:rPr/>
+            </w:pPr>
+            <w:r>
+              <w:rPr>
+                <w:rFonts w:cs="Times New Roman" w:ascii="Times New Roman" w:hAnsi="Times New Roman"/>
                 <w:sz w:val="24"/>
               </w:rPr>
               <w:t>Todos los tickets deberán ser registrados en la herramienta MANTIS.</w:t>
@@ -268,16 +255,17 @@
           </w:p>
           <w:p>
             <w:pPr>
-              <w:pStyle w:val="Prrafodelista"/>
+              <w:pStyle w:val="ListParagraph"/>
               <w:numPr>
                 <w:ilvl w:val="0"/>
                 <w:numId w:val="2"/>
               </w:numPr>
               <w:jc w:val="both"/>
-            </w:pPr>
-            <w:r>
-              <w:rPr>
-                <w:rFonts w:ascii="Times New Roman" w:hAnsi="Times New Roman" w:cs="Times New Roman"/>
+              <w:rPr/>
+            </w:pPr>
+            <w:r>
+              <w:rPr>
+                <w:rFonts w:cs="Times New Roman" w:ascii="Times New Roman" w:hAnsi="Times New Roman"/>
                 <w:sz w:val="24"/>
               </w:rPr>
               <w:t>Se deberán de registrar el esfuerzo por cada ticket cerrado en la herramienta.</w:t>
@@ -285,19 +273,39 @@
           </w:p>
           <w:p>
             <w:pPr>
-              <w:pStyle w:val="Prrafodelista"/>
+              <w:pStyle w:val="ListParagraph"/>
               <w:numPr>
                 <w:ilvl w:val="0"/>
                 <w:numId w:val="2"/>
               </w:numPr>
               <w:jc w:val="both"/>
-            </w:pPr>
-            <w:r>
-              <w:rPr>
-                <w:rFonts w:ascii="Times New Roman" w:hAnsi="Times New Roman" w:cs="Times New Roman"/>
+              <w:rPr/>
+            </w:pPr>
+            <w:r>
+              <w:rPr>
+                <w:rFonts w:cs="Times New Roman" w:ascii="Times New Roman" w:hAnsi="Times New Roman"/>
                 <w:sz w:val="24"/>
               </w:rPr>
               <w:t>El ticket deberá contener la incidencia y una pequeña descripción de la solución.</w:t>
+            </w:r>
+          </w:p>
+          <w:p>
+            <w:pPr>
+              <w:pStyle w:val="ListParagraph"/>
+              <w:numPr>
+                <w:ilvl w:val="0"/>
+                <w:numId w:val="2"/>
+              </w:numPr>
+              <w:spacing w:before="0" w:after="200"/>
+              <w:jc w:val="both"/>
+              <w:rPr/>
+            </w:pPr>
+            <w:r>
+              <w:rPr>
+                <w:rFonts w:cs="Times New Roman" w:ascii="Times New Roman" w:hAnsi="Times New Roman"/>
+                <w:sz w:val="24"/>
+              </w:rPr>
+              <w:t>Para cada cliente que solicite la generación de una póliza sera necesario crear un contrato en el cual se dará información sobre el servicio a prestar.</w:t>
             </w:r>
           </w:p>
         </w:tc>
@@ -307,28 +315,38 @@
       <w:pPr>
         <w:pStyle w:val="Predeterminado"/>
         <w:jc w:val="both"/>
-      </w:pPr>
+        <w:rPr/>
+      </w:pPr>
+      <w:r>
+        <w:rPr/>
+      </w:r>
     </w:p>
     <w:tbl>
       <w:tblPr>
         <w:tblW w:w="8838" w:type="dxa"/>
-        <w:tblInd w:w="45" w:type="dxa"/>
+        <w:jc w:val="left"/>
+        <w:tblInd w:w="87" w:type="dxa"/>
         <w:tblBorders>
           <w:top w:val="single" w:sz="2" w:space="0" w:color="C0C0C0"/>
           <w:left w:val="single" w:sz="2" w:space="0" w:color="C0C0C0"/>
           <w:bottom w:val="single" w:sz="2" w:space="0" w:color="C0C0C0"/>
           <w:right w:val="single" w:sz="2" w:space="0" w:color="C0C0C0"/>
+          <w:insideH w:val="single" w:sz="2" w:space="0" w:color="C0C0C0"/>
+          <w:insideV w:val="single" w:sz="2" w:space="0" w:color="C0C0C0"/>
         </w:tblBorders>
         <w:tblCellMar>
-          <w:left w:w="10" w:type="dxa"/>
-          <w:right w:w="10" w:type="dxa"/>
+          <w:top w:w="55" w:type="dxa"/>
+          <w:left w:w="52" w:type="dxa"/>
+          <w:bottom w:w="55" w:type="dxa"/>
+          <w:right w:w="55" w:type="dxa"/>
         </w:tblCellMar>
-        <w:tblLook w:val="0000" w:firstRow="0" w:lastRow="0" w:firstColumn="0" w:lastColumn="0" w:noHBand="0" w:noVBand="0"/>
+        <w:tblLook w:val="0000" w:noVBand="0" w:noHBand="0" w:lastColumn="0" w:firstColumn="0" w:lastRow="0" w:firstRow="0"/>
       </w:tblPr>
       <w:tblGrid>
         <w:gridCol w:w="8838"/>
       </w:tblGrid>
       <w:tr>
+        <w:trPr/>
         <w:tc>
           <w:tcPr>
             <w:tcW w:w="8838" w:type="dxa"/>
@@ -337,13 +355,12 @@
               <w:left w:val="single" w:sz="2" w:space="0" w:color="C0C0C0"/>
               <w:bottom w:val="single" w:sz="2" w:space="0" w:color="C0C0C0"/>
               <w:right w:val="single" w:sz="2" w:space="0" w:color="C0C0C0"/>
+              <w:insideH w:val="single" w:sz="2" w:space="0" w:color="C0C0C0"/>
+              <w:insideV w:val="single" w:sz="2" w:space="0" w:color="C0C0C0"/>
             </w:tcBorders>
-            <w:shd w:val="clear" w:color="auto" w:fill="auto"/>
+            <w:shd w:color="auto" w:fill="auto" w:val="clear"/>
             <w:tcMar>
-              <w:top w:w="55" w:type="dxa"/>
-              <w:left w:w="55" w:type="dxa"/>
-              <w:bottom w:w="55" w:type="dxa"/>
-              <w:right w:w="55" w:type="dxa"/>
+              <w:left w:w="52" w:type="dxa"/>
             </w:tcMar>
           </w:tcPr>
           <w:p>
@@ -351,10 +368,11 @@
               <w:pStyle w:val="Predeterminado"/>
               <w:shd w:val="clear" w:color="auto" w:fill="E6E6FF"/>
               <w:jc w:val="both"/>
-            </w:pPr>
-            <w:r>
-              <w:rPr>
-                <w:rFonts w:ascii="Times New Roman" w:hAnsi="Times New Roman" w:cs="Times New Roman"/>
+              <w:rPr/>
+            </w:pPr>
+            <w:r>
+              <w:rPr>
+                <w:rFonts w:cs="Times New Roman" w:ascii="Times New Roman" w:hAnsi="Times New Roman"/>
                 <w:b/>
                 <w:sz w:val="28"/>
               </w:rPr>
@@ -363,16 +381,17 @@
           </w:p>
           <w:p>
             <w:pPr>
-              <w:pStyle w:val="Prrafodelista"/>
+              <w:pStyle w:val="ListParagraph"/>
               <w:numPr>
                 <w:ilvl w:val="0"/>
                 <w:numId w:val="2"/>
               </w:numPr>
               <w:jc w:val="both"/>
-            </w:pPr>
-            <w:r>
-              <w:rPr>
-                <w:rFonts w:ascii="Times New Roman" w:hAnsi="Times New Roman" w:cs="Times New Roman"/>
+              <w:rPr/>
+            </w:pPr>
+            <w:r>
+              <w:rPr>
+                <w:rFonts w:cs="Times New Roman" w:ascii="Times New Roman" w:hAnsi="Times New Roman"/>
                 <w:sz w:val="24"/>
               </w:rPr>
               <w:t>Cada vez que se haga un cambio deberá analizarse el impacto y una vez aplicado deberá ser validado por todos los miembros del equipo de trabajo</w:t>
@@ -380,16 +399,18 @@
           </w:p>
           <w:p>
             <w:pPr>
-              <w:pStyle w:val="Prrafodelista"/>
+              <w:pStyle w:val="ListParagraph"/>
               <w:numPr>
                 <w:ilvl w:val="0"/>
                 <w:numId w:val="2"/>
               </w:numPr>
-              <w:jc w:val="both"/>
-            </w:pPr>
-            <w:r>
-              <w:rPr>
-                <w:rFonts w:ascii="Times New Roman" w:hAnsi="Times New Roman" w:cs="Times New Roman"/>
+              <w:spacing w:before="0" w:after="200"/>
+              <w:jc w:val="both"/>
+              <w:rPr/>
+            </w:pPr>
+            <w:r>
+              <w:rPr>
+                <w:rFonts w:cs="Times New Roman" w:ascii="Times New Roman" w:hAnsi="Times New Roman"/>
                 <w:sz w:val="24"/>
               </w:rPr>
               <w:t>Una vez aprobado el cambio deberá ser aplicado inmediatamente después de su publicación.</w:t>
@@ -400,48 +421,70 @@
     </w:tbl>
     <w:p>
       <w:pPr>
-        <w:pStyle w:val="Prrafodelista"/>
+        <w:pStyle w:val="ListParagraph"/>
         <w:jc w:val="both"/>
-      </w:pPr>
+        <w:rPr/>
+      </w:pPr>
+      <w:r>
+        <w:rPr/>
+      </w:r>
     </w:p>
     <w:p>
       <w:pPr>
         <w:pStyle w:val="Predeterminado"/>
         <w:jc w:val="both"/>
-      </w:pPr>
+        <w:rPr/>
+      </w:pPr>
+      <w:r>
+        <w:rPr/>
+      </w:r>
     </w:p>
     <w:p>
       <w:pPr>
         <w:pStyle w:val="Predeterminado"/>
         <w:jc w:val="both"/>
-      </w:pPr>
+        <w:rPr/>
+      </w:pPr>
+      <w:r>
+        <w:rPr/>
+      </w:r>
     </w:p>
     <w:p>
       <w:pPr>
         <w:pStyle w:val="Predeterminado"/>
         <w:jc w:val="both"/>
-      </w:pPr>
+        <w:rPr/>
+      </w:pPr>
+      <w:r>
+        <w:rPr/>
+      </w:r>
     </w:p>
     <w:tbl>
       <w:tblPr>
         <w:tblW w:w="8838" w:type="dxa"/>
-        <w:tblInd w:w="45" w:type="dxa"/>
+        <w:jc w:val="left"/>
+        <w:tblInd w:w="87" w:type="dxa"/>
         <w:tblBorders>
           <w:top w:val="single" w:sz="2" w:space="0" w:color="C0C0C0"/>
           <w:left w:val="single" w:sz="2" w:space="0" w:color="C0C0C0"/>
           <w:bottom w:val="single" w:sz="2" w:space="0" w:color="C0C0C0"/>
           <w:right w:val="single" w:sz="2" w:space="0" w:color="C0C0C0"/>
+          <w:insideH w:val="single" w:sz="2" w:space="0" w:color="C0C0C0"/>
+          <w:insideV w:val="single" w:sz="2" w:space="0" w:color="C0C0C0"/>
         </w:tblBorders>
         <w:tblCellMar>
-          <w:left w:w="10" w:type="dxa"/>
-          <w:right w:w="10" w:type="dxa"/>
+          <w:top w:w="55" w:type="dxa"/>
+          <w:left w:w="52" w:type="dxa"/>
+          <w:bottom w:w="55" w:type="dxa"/>
+          <w:right w:w="55" w:type="dxa"/>
         </w:tblCellMar>
-        <w:tblLook w:val="0000" w:firstRow="0" w:lastRow="0" w:firstColumn="0" w:lastColumn="0" w:noHBand="0" w:noVBand="0"/>
+        <w:tblLook w:val="0000" w:noVBand="0" w:noHBand="0" w:lastColumn="0" w:firstColumn="0" w:lastRow="0" w:firstRow="0"/>
       </w:tblPr>
       <w:tblGrid>
         <w:gridCol w:w="8838"/>
       </w:tblGrid>
       <w:tr>
+        <w:trPr/>
         <w:tc>
           <w:tcPr>
             <w:tcW w:w="8838" w:type="dxa"/>
@@ -450,13 +493,12 @@
               <w:left w:val="single" w:sz="2" w:space="0" w:color="C0C0C0"/>
               <w:bottom w:val="single" w:sz="2" w:space="0" w:color="C0C0C0"/>
               <w:right w:val="single" w:sz="2" w:space="0" w:color="C0C0C0"/>
+              <w:insideH w:val="single" w:sz="2" w:space="0" w:color="C0C0C0"/>
+              <w:insideV w:val="single" w:sz="2" w:space="0" w:color="C0C0C0"/>
             </w:tcBorders>
-            <w:shd w:val="clear" w:color="auto" w:fill="auto"/>
+            <w:shd w:color="auto" w:fill="auto" w:val="clear"/>
             <w:tcMar>
-              <w:top w:w="55" w:type="dxa"/>
-              <w:left w:w="55" w:type="dxa"/>
-              <w:bottom w:w="55" w:type="dxa"/>
-              <w:right w:w="55" w:type="dxa"/>
+              <w:left w:w="52" w:type="dxa"/>
             </w:tcMar>
           </w:tcPr>
           <w:p>
@@ -464,29 +506,30 @@
               <w:pStyle w:val="Predeterminado"/>
               <w:shd w:val="clear" w:color="auto" w:fill="E6E6FF"/>
               <w:jc w:val="both"/>
-            </w:pPr>
-            <w:r>
-              <w:rPr>
-                <w:rFonts w:ascii="Times New Roman" w:hAnsi="Times New Roman" w:cs="Times New Roman"/>
+              <w:rPr/>
+            </w:pPr>
+            <w:r>
+              <w:rPr>
+                <w:rFonts w:cs="Times New Roman" w:ascii="Times New Roman" w:hAnsi="Times New Roman"/>
                 <w:b/>
                 <w:sz w:val="28"/>
               </w:rPr>
-              <w:lastRenderedPageBreak/>
               <w:t>Medición y Monitoreo</w:t>
             </w:r>
           </w:p>
           <w:p>
             <w:pPr>
-              <w:pStyle w:val="Prrafodelista"/>
+              <w:pStyle w:val="ListParagraph"/>
               <w:numPr>
                 <w:ilvl w:val="0"/>
                 <w:numId w:val="3"/>
               </w:numPr>
               <w:jc w:val="both"/>
-            </w:pPr>
-            <w:r>
-              <w:rPr>
-                <w:rFonts w:ascii="Times New Roman" w:hAnsi="Times New Roman" w:cs="Times New Roman"/>
+              <w:rPr/>
+            </w:pPr>
+            <w:r>
+              <w:rPr>
+                <w:rFonts w:cs="Times New Roman" w:ascii="Times New Roman" w:hAnsi="Times New Roman"/>
                 <w:sz w:val="24"/>
               </w:rPr>
               <w:t>Se deberá generar un reporte de monitoreo el cual se deberá presentar a dirección de acuerdo a la periodicidad indicada en el plan de métricas.</w:t>
@@ -494,40 +537,36 @@
           </w:p>
           <w:p>
             <w:pPr>
-              <w:pStyle w:val="Prrafodelista"/>
+              <w:pStyle w:val="ListParagraph"/>
               <w:numPr>
                 <w:ilvl w:val="0"/>
                 <w:numId w:val="3"/>
               </w:numPr>
               <w:jc w:val="both"/>
-            </w:pPr>
-            <w:r>
-              <w:rPr>
-                <w:rFonts w:ascii="Times New Roman" w:hAnsi="Times New Roman" w:cs="Times New Roman"/>
+              <w:rPr/>
+            </w:pPr>
+            <w:r>
+              <w:rPr>
+                <w:rFonts w:cs="Times New Roman" w:ascii="Times New Roman" w:hAnsi="Times New Roman"/>
                 <w:sz w:val="24"/>
               </w:rPr>
-              <w:t>La información de la recolección de métricas deberá estar almacenada en el concentrado de métricas</w:t>
-            </w:r>
-            <w:r>
-              <w:rPr>
-                <w:rFonts w:ascii="Times New Roman" w:hAnsi="Times New Roman" w:cs="Times New Roman"/>
-                <w:sz w:val="24"/>
-              </w:rPr>
-              <w:t>.</w:t>
-            </w:r>
-          </w:p>
-          <w:p>
-            <w:pPr>
-              <w:pStyle w:val="Prrafodelista"/>
+              <w:t>La información de la recolección de métricas deberá estar almacenada en el concentrado de métricas.</w:t>
+            </w:r>
+          </w:p>
+          <w:p>
+            <w:pPr>
+              <w:pStyle w:val="ListParagraph"/>
               <w:numPr>
                 <w:ilvl w:val="0"/>
                 <w:numId w:val="3"/>
               </w:numPr>
-              <w:jc w:val="both"/>
-            </w:pPr>
-            <w:r>
-              <w:rPr>
-                <w:rFonts w:ascii="Times New Roman" w:hAnsi="Times New Roman" w:cs="Times New Roman"/>
+              <w:spacing w:before="0" w:after="200"/>
+              <w:jc w:val="both"/>
+              <w:rPr/>
+            </w:pPr>
+            <w:r>
+              <w:rPr>
+                <w:rFonts w:cs="Times New Roman" w:ascii="Times New Roman" w:hAnsi="Times New Roman"/>
                 <w:sz w:val="24"/>
               </w:rPr>
               <w:t>Dirección</w:t>
@@ -536,7 +575,7 @@
             <w:bookmarkEnd w:id="0"/>
             <w:r>
               <w:rPr>
-                <w:rFonts w:ascii="Times New Roman" w:hAnsi="Times New Roman" w:cs="Times New Roman"/>
+                <w:rFonts w:cs="Times New Roman" w:ascii="Times New Roman" w:hAnsi="Times New Roman"/>
                 <w:sz w:val="24"/>
               </w:rPr>
               <w:t xml:space="preserve"> deberá analizar reporte de monitoreo para tomar acciones correctivas en caso de ser necesario tras un inconveniente presentado en el proceso.</w:t>
@@ -545,6 +584,7 @@
         </w:tc>
       </w:tr>
       <w:tr>
+        <w:trPr/>
         <w:tc>
           <w:tcPr>
             <w:tcW w:w="8838" w:type="dxa"/>
@@ -553,13 +593,12 @@
               <w:left w:val="single" w:sz="2" w:space="0" w:color="C0C0C0"/>
               <w:bottom w:val="single" w:sz="2" w:space="0" w:color="C0C0C0"/>
               <w:right w:val="single" w:sz="2" w:space="0" w:color="C0C0C0"/>
+              <w:insideH w:val="single" w:sz="2" w:space="0" w:color="C0C0C0"/>
+              <w:insideV w:val="single" w:sz="2" w:space="0" w:color="C0C0C0"/>
             </w:tcBorders>
-            <w:shd w:val="clear" w:color="auto" w:fill="auto"/>
+            <w:shd w:color="auto" w:fill="auto" w:val="clear"/>
             <w:tcMar>
-              <w:top w:w="55" w:type="dxa"/>
-              <w:left w:w="55" w:type="dxa"/>
-              <w:bottom w:w="55" w:type="dxa"/>
-              <w:right w:w="55" w:type="dxa"/>
+              <w:left w:w="52" w:type="dxa"/>
             </w:tcMar>
           </w:tcPr>
           <w:p>
@@ -567,10 +606,11 @@
               <w:pStyle w:val="Predeterminado"/>
               <w:shd w:val="clear" w:color="auto" w:fill="E6E6FF"/>
               <w:jc w:val="both"/>
-            </w:pPr>
-            <w:r>
-              <w:rPr>
-                <w:rFonts w:ascii="Times New Roman" w:hAnsi="Times New Roman" w:cs="Times New Roman"/>
+              <w:rPr/>
+            </w:pPr>
+            <w:r>
+              <w:rPr>
+                <w:rFonts w:cs="Times New Roman" w:ascii="Times New Roman" w:hAnsi="Times New Roman"/>
                 <w:b/>
                 <w:sz w:val="28"/>
               </w:rPr>
@@ -579,16 +619,17 @@
           </w:p>
           <w:p>
             <w:pPr>
-              <w:pStyle w:val="Prrafodelista"/>
+              <w:pStyle w:val="ListParagraph"/>
               <w:numPr>
                 <w:ilvl w:val="0"/>
                 <w:numId w:val="3"/>
               </w:numPr>
               <w:jc w:val="both"/>
-            </w:pPr>
-            <w:r>
-              <w:rPr>
-                <w:rFonts w:ascii="Times New Roman" w:hAnsi="Times New Roman" w:cs="Times New Roman"/>
+              <w:rPr/>
+            </w:pPr>
+            <w:r>
+              <w:rPr>
+                <w:rFonts w:cs="Times New Roman" w:ascii="Times New Roman" w:hAnsi="Times New Roman"/>
                 <w:sz w:val="24"/>
               </w:rPr>
               <w:t>Se deberán auditar todos los procesos definidos en el ciclo de vida.</w:t>
@@ -596,16 +637,17 @@
           </w:p>
           <w:p>
             <w:pPr>
-              <w:pStyle w:val="Prrafodelista"/>
+              <w:pStyle w:val="ListParagraph"/>
               <w:numPr>
                 <w:ilvl w:val="0"/>
                 <w:numId w:val="3"/>
               </w:numPr>
               <w:jc w:val="both"/>
-            </w:pPr>
-            <w:r>
-              <w:rPr>
-                <w:rFonts w:ascii="Times New Roman" w:hAnsi="Times New Roman" w:cs="Times New Roman"/>
+              <w:rPr/>
+            </w:pPr>
+            <w:r>
+              <w:rPr>
+                <w:rFonts w:cs="Times New Roman" w:ascii="Times New Roman" w:hAnsi="Times New Roman"/>
                 <w:sz w:val="24"/>
               </w:rPr>
               <w:t>Se deberá auditar al menos un producto de trabajo de cada proceso, estos deberán estar especificados en el plan de auditoría.</w:t>
@@ -613,40 +655,27 @@
           </w:p>
           <w:p>
             <w:pPr>
-              <w:pStyle w:val="Prrafodelista"/>
+              <w:pStyle w:val="ListParagraph"/>
               <w:numPr>
                 <w:ilvl w:val="0"/>
                 <w:numId w:val="3"/>
               </w:numPr>
-              <w:jc w:val="both"/>
-            </w:pPr>
-            <w:r>
-              <w:rPr>
-                <w:rFonts w:ascii="Times New Roman" w:hAnsi="Times New Roman" w:cs="Times New Roman"/>
+              <w:spacing w:before="0" w:after="200"/>
+              <w:jc w:val="both"/>
+              <w:rPr/>
+            </w:pPr>
+            <w:r>
+              <w:rPr>
+                <w:rFonts w:cs="Times New Roman" w:ascii="Times New Roman" w:hAnsi="Times New Roman"/>
                 <w:sz w:val="24"/>
               </w:rPr>
-              <w:t xml:space="preserve">Todas las preguntas indicadas en los </w:t>
-            </w:r>
-            <w:proofErr w:type="spellStart"/>
-            <w:r>
-              <w:rPr>
-                <w:rFonts w:ascii="Times New Roman" w:hAnsi="Times New Roman" w:cs="Times New Roman"/>
-                <w:sz w:val="24"/>
-              </w:rPr>
-              <w:t>checklist</w:t>
-            </w:r>
-            <w:proofErr w:type="spellEnd"/>
-            <w:r>
-              <w:rPr>
-                <w:rFonts w:ascii="Times New Roman" w:hAnsi="Times New Roman" w:cs="Times New Roman"/>
-                <w:sz w:val="24"/>
-              </w:rPr>
-              <w:t xml:space="preserve"> deberán estar contestadas por alguna de las 3 condiciones (si, no y no aplica).</w:t>
+              <w:t>Todas las preguntas indicadas en los checklist deberán estar contestadas por alguna de las 3 condiciones (si, no y no aplica).</w:t>
             </w:r>
           </w:p>
         </w:tc>
       </w:tr>
       <w:tr>
+        <w:trPr/>
         <w:tc>
           <w:tcPr>
             <w:tcW w:w="8838" w:type="dxa"/>
@@ -655,13 +684,12 @@
               <w:left w:val="single" w:sz="2" w:space="0" w:color="C0C0C0"/>
               <w:bottom w:val="single" w:sz="2" w:space="0" w:color="C0C0C0"/>
               <w:right w:val="single" w:sz="2" w:space="0" w:color="C0C0C0"/>
+              <w:insideH w:val="single" w:sz="2" w:space="0" w:color="C0C0C0"/>
+              <w:insideV w:val="single" w:sz="2" w:space="0" w:color="C0C0C0"/>
             </w:tcBorders>
-            <w:shd w:val="clear" w:color="auto" w:fill="auto"/>
+            <w:shd w:color="auto" w:fill="auto" w:val="clear"/>
             <w:tcMar>
-              <w:top w:w="55" w:type="dxa"/>
-              <w:left w:w="55" w:type="dxa"/>
-              <w:bottom w:w="55" w:type="dxa"/>
-              <w:right w:w="55" w:type="dxa"/>
+              <w:left w:w="52" w:type="dxa"/>
             </w:tcMar>
           </w:tcPr>
           <w:p>
@@ -669,10 +697,12 @@
               <w:pStyle w:val="Predeterminado"/>
               <w:shd w:val="clear" w:color="auto" w:fill="E6E6FF"/>
               <w:jc w:val="both"/>
-            </w:pPr>
-            <w:r>
-              <w:rPr>
-                <w:rFonts w:ascii="Times New Roman" w:hAnsi="Times New Roman" w:cs="Times New Roman"/>
+              <w:rPr/>
+            </w:pPr>
+            <w:bookmarkStart w:id="1" w:name="__DdeLink__54_394971166"/>
+            <w:r>
+              <w:rPr>
+                <w:rFonts w:cs="Times New Roman" w:ascii="Times New Roman" w:hAnsi="Times New Roman"/>
                 <w:b/>
                 <w:sz w:val="28"/>
               </w:rPr>
@@ -681,16 +711,17 @@
           </w:p>
           <w:p>
             <w:pPr>
-              <w:pStyle w:val="Prrafodelista"/>
+              <w:pStyle w:val="ListParagraph"/>
               <w:numPr>
                 <w:ilvl w:val="0"/>
                 <w:numId w:val="3"/>
               </w:numPr>
               <w:jc w:val="both"/>
-            </w:pPr>
-            <w:r>
-              <w:rPr>
-                <w:rFonts w:ascii="Times New Roman" w:hAnsi="Times New Roman" w:cs="Times New Roman"/>
+              <w:rPr/>
+            </w:pPr>
+            <w:r>
+              <w:rPr>
+                <w:rFonts w:cs="Times New Roman" w:ascii="Times New Roman" w:hAnsi="Times New Roman"/>
                 <w:sz w:val="24"/>
               </w:rPr>
               <w:t>Realizar las líneas base especificadas en el plan</w:t>
@@ -698,16 +729,17 @@
           </w:p>
           <w:p>
             <w:pPr>
-              <w:pStyle w:val="Prrafodelista"/>
+              <w:pStyle w:val="ListParagraph"/>
               <w:numPr>
                 <w:ilvl w:val="0"/>
                 <w:numId w:val="3"/>
               </w:numPr>
               <w:jc w:val="both"/>
-            </w:pPr>
-            <w:r>
-              <w:rPr>
-                <w:rFonts w:ascii="Times New Roman" w:hAnsi="Times New Roman" w:cs="Times New Roman"/>
+              <w:rPr/>
+            </w:pPr>
+            <w:r>
+              <w:rPr>
+                <w:rFonts w:cs="Times New Roman" w:ascii="Times New Roman" w:hAnsi="Times New Roman"/>
                 <w:sz w:val="24"/>
               </w:rPr>
               <w:t xml:space="preserve">Las líneas base deben contener solo los documentos solicitados </w:t>
@@ -715,19 +747,30 @@
           </w:p>
           <w:p>
             <w:pPr>
-              <w:pStyle w:val="Prrafodelista"/>
+              <w:pStyle w:val="ListParagraph"/>
               <w:numPr>
                 <w:ilvl w:val="0"/>
                 <w:numId w:val="3"/>
               </w:numPr>
-              <w:jc w:val="both"/>
-            </w:pPr>
-            <w:r>
-              <w:rPr>
-                <w:rFonts w:ascii="Times New Roman" w:hAnsi="Times New Roman" w:cs="Times New Roman"/>
+              <w:spacing w:before="0" w:after="200"/>
+              <w:jc w:val="both"/>
+              <w:rPr/>
+            </w:pPr>
+            <w:bookmarkStart w:id="2" w:name="__DdeLink__54_394971166"/>
+            <w:r>
+              <w:rPr>
+                <w:rFonts w:cs="Times New Roman" w:ascii="Times New Roman" w:hAnsi="Times New Roman"/>
                 <w:sz w:val="24"/>
               </w:rPr>
-              <w:t>La documentación generada en los procesos deberá estar en el repositorio definido.</w:t>
+              <w:t>La documentación generada en los procesos deberá estar en el repositorio defini</w:t>
+            </w:r>
+            <w:bookmarkEnd w:id="2"/>
+            <w:r>
+              <w:rPr>
+                <w:rFonts w:cs="Times New Roman" w:ascii="Times New Roman" w:hAnsi="Times New Roman"/>
+                <w:sz w:val="24"/>
+              </w:rPr>
+              <w:t>do.</w:t>
             </w:r>
           </w:p>
         </w:tc>
@@ -737,49 +780,69 @@
       <w:pPr>
         <w:pStyle w:val="Predeterminado"/>
         <w:jc w:val="both"/>
-      </w:pPr>
+        <w:rPr/>
+      </w:pPr>
+      <w:r>
+        <w:rPr/>
+      </w:r>
     </w:p>
     <w:p>
       <w:pPr>
         <w:pStyle w:val="Predeterminado"/>
         <w:jc w:val="both"/>
-      </w:pPr>
+        <w:rPr/>
+      </w:pPr>
+      <w:r>
+        <w:rPr/>
+      </w:r>
     </w:p>
     <w:p>
       <w:pPr>
         <w:pStyle w:val="Predeterminado"/>
         <w:jc w:val="both"/>
-      </w:pPr>
+        <w:rPr/>
+      </w:pPr>
+      <w:r>
+        <w:rPr/>
+      </w:r>
     </w:p>
     <w:p>
       <w:pPr>
-        <w:pStyle w:val="Prrafodelista"/>
+        <w:pStyle w:val="ListParagraph"/>
         <w:jc w:val="both"/>
-      </w:pPr>
+        <w:rPr/>
+      </w:pPr>
+      <w:r>
+        <w:rPr/>
+      </w:r>
     </w:p>
     <w:p>
       <w:pPr>
-        <w:pStyle w:val="Prrafodelista"/>
+        <w:pStyle w:val="ListParagraph"/>
+        <w:spacing w:before="0" w:after="200"/>
         <w:jc w:val="both"/>
-      </w:pPr>
+        <w:rPr/>
+      </w:pPr>
+      <w:r>
+        <w:rPr/>
+      </w:r>
     </w:p>
     <w:sectPr>
+      <w:type w:val="nextPage"/>
       <w:pgSz w:w="12240" w:h="15840"/>
-      <w:pgMar w:top="1417" w:right="1701" w:bottom="1417" w:left="1701" w:header="0" w:footer="0" w:gutter="0"/>
-      <w:cols w:space="720"/>
-      <w:formProt w:val="0"/>
-      <w:docGrid w:linePitch="360" w:charSpace="4096"/>
+      <w:pgMar w:left="1701" w:right="1701" w:header="0" w:top="1417" w:footer="0" w:bottom="1417" w:gutter="0"/>
+      <w:pgNumType w:fmt="decimal"/>
+      <w:formProt w:val="false"/>
+      <w:textDirection w:val="lrTb"/>
+      <w:docGrid w:type="default" w:linePitch="360" w:charSpace="4294965247"/>
     </w:sectPr>
   </w:body>
 </w:document>
 </file>
 
 <file path=word/numbering.xml><?xml version="1.0" encoding="utf-8"?>
-<w:numbering xmlns:wpc="http://schemas.microsoft.com/office/word/2010/wordprocessingCanvas" xmlns:mc="http://schemas.openxmlformats.org/markup-compatibility/2006" xmlns:o="urn:schemas-microsoft-com:office:office" xmlns:r="http://schemas.openxmlformats.org/officeDocument/2006/relationships" xmlns:m="http://schemas.openxmlformats.org/officeDocument/2006/math" xmlns:v="urn:schemas-microsoft-com:vml" xmlns:wp14="http://schemas.microsoft.com/office/word/2010/wordprocessingDrawing" xmlns:wp="http://schemas.openxmlformats.org/drawingml/2006/wordprocessingDrawing" xmlns:w10="urn:schemas-microsoft-com:office:word" xmlns:w="http://schemas.openxmlformats.org/wordprocessingml/2006/main" xmlns:w14="http://schemas.microsoft.com/office/word/2010/wordml" xmlns:w15="http://schemas.microsoft.com/office/word/2012/wordml" xmlns:wpg="http://schemas.microsoft.com/office/word/2010/wordprocessingGroup" xmlns:wpi="http://schemas.microsoft.com/office/word/2010/wordprocessingInk" xmlns:wne="http://schemas.microsoft.com/office/word/2006/wordml" xmlns:wps="http://schemas.microsoft.com/office/word/2010/wordprocessingShape" mc:Ignorable="w14 w15 wp14">
-  <w:abstractNum w:abstractNumId="0">
-    <w:nsid w:val="15B739C1"/>
-    <w:multiLevelType w:val="multilevel"/>
-    <w:tmpl w:val="E6C220A2"/>
+<w:numbering xmlns:w="http://schemas.openxmlformats.org/wordprocessingml/2006/main" xmlns:o="urn:schemas-microsoft-com:office:office" xmlns:r="http://schemas.openxmlformats.org/officeDocument/2006/relationships" xmlns:v="urn:schemas-microsoft-com:vml">
+  <w:abstractNum w:abstractNumId="1">
     <w:lvl w:ilvl="0">
       <w:start w:val="1"/>
       <w:numFmt w:val="bullet"/>
@@ -790,6 +853,7 @@
       </w:pPr>
       <w:rPr>
         <w:rFonts w:ascii="Symbol" w:hAnsi="Symbol" w:cs="Symbol" w:hint="default"/>
+        <w:sz w:val="24"/>
       </w:rPr>
     </w:lvl>
     <w:lvl w:ilvl="1">
@@ -826,6 +890,7 @@
       </w:pPr>
       <w:rPr>
         <w:rFonts w:ascii="Symbol" w:hAnsi="Symbol" w:cs="Symbol" w:hint="default"/>
+        <w:sz w:val="24"/>
       </w:rPr>
     </w:lvl>
     <w:lvl w:ilvl="4">
@@ -862,119 +927,7 @@
       </w:pPr>
       <w:rPr>
         <w:rFonts w:ascii="Symbol" w:hAnsi="Symbol" w:cs="Symbol" w:hint="default"/>
-      </w:rPr>
-    </w:lvl>
-    <w:lvl w:ilvl="7">
-      <w:start w:val="1"/>
-      <w:numFmt w:val="bullet"/>
-      <w:lvlText w:val="o"/>
-      <w:lvlJc w:val="left"/>
-      <w:pPr>
-        <w:ind w:left="5760" w:hanging="360"/>
-      </w:pPr>
-      <w:rPr>
-        <w:rFonts w:ascii="Courier New" w:hAnsi="Courier New" w:cs="Courier New" w:hint="default"/>
-      </w:rPr>
-    </w:lvl>
-    <w:lvl w:ilvl="8">
-      <w:start w:val="1"/>
-      <w:numFmt w:val="bullet"/>
-      <w:lvlText w:val=""/>
-      <w:lvlJc w:val="left"/>
-      <w:pPr>
-        <w:ind w:left="6480" w:hanging="360"/>
-      </w:pPr>
-      <w:rPr>
-        <w:rFonts w:ascii="Wingdings" w:hAnsi="Wingdings" w:cs="Wingdings" w:hint="default"/>
-      </w:rPr>
-    </w:lvl>
-  </w:abstractNum>
-  <w:abstractNum w:abstractNumId="1">
-    <w:nsid w:val="1CFB010A"/>
-    <w:multiLevelType w:val="multilevel"/>
-    <w:tmpl w:val="24C86CB4"/>
-    <w:lvl w:ilvl="0">
-      <w:start w:val="1"/>
-      <w:numFmt w:val="bullet"/>
-      <w:lvlText w:val=""/>
-      <w:lvlJc w:val="left"/>
-      <w:pPr>
-        <w:ind w:left="720" w:hanging="360"/>
-      </w:pPr>
-      <w:rPr>
-        <w:rFonts w:ascii="Symbol" w:hAnsi="Symbol" w:cs="Symbol" w:hint="default"/>
-      </w:rPr>
-    </w:lvl>
-    <w:lvl w:ilvl="1">
-      <w:start w:val="1"/>
-      <w:numFmt w:val="bullet"/>
-      <w:lvlText w:val="o"/>
-      <w:lvlJc w:val="left"/>
-      <w:pPr>
-        <w:ind w:left="1440" w:hanging="360"/>
-      </w:pPr>
-      <w:rPr>
-        <w:rFonts w:ascii="Courier New" w:hAnsi="Courier New" w:cs="Courier New" w:hint="default"/>
-      </w:rPr>
-    </w:lvl>
-    <w:lvl w:ilvl="2">
-      <w:start w:val="1"/>
-      <w:numFmt w:val="bullet"/>
-      <w:lvlText w:val=""/>
-      <w:lvlJc w:val="left"/>
-      <w:pPr>
-        <w:ind w:left="2160" w:hanging="360"/>
-      </w:pPr>
-      <w:rPr>
-        <w:rFonts w:ascii="Wingdings" w:hAnsi="Wingdings" w:cs="Wingdings" w:hint="default"/>
-      </w:rPr>
-    </w:lvl>
-    <w:lvl w:ilvl="3">
-      <w:start w:val="1"/>
-      <w:numFmt w:val="bullet"/>
-      <w:lvlText w:val=""/>
-      <w:lvlJc w:val="left"/>
-      <w:pPr>
-        <w:ind w:left="2880" w:hanging="360"/>
-      </w:pPr>
-      <w:rPr>
-        <w:rFonts w:ascii="Symbol" w:hAnsi="Symbol" w:cs="Symbol" w:hint="default"/>
-      </w:rPr>
-    </w:lvl>
-    <w:lvl w:ilvl="4">
-      <w:start w:val="1"/>
-      <w:numFmt w:val="bullet"/>
-      <w:lvlText w:val="o"/>
-      <w:lvlJc w:val="left"/>
-      <w:pPr>
-        <w:ind w:left="3600" w:hanging="360"/>
-      </w:pPr>
-      <w:rPr>
-        <w:rFonts w:ascii="Courier New" w:hAnsi="Courier New" w:cs="Courier New" w:hint="default"/>
-      </w:rPr>
-    </w:lvl>
-    <w:lvl w:ilvl="5">
-      <w:start w:val="1"/>
-      <w:numFmt w:val="bullet"/>
-      <w:lvlText w:val=""/>
-      <w:lvlJc w:val="left"/>
-      <w:pPr>
-        <w:ind w:left="4320" w:hanging="360"/>
-      </w:pPr>
-      <w:rPr>
-        <w:rFonts w:ascii="Wingdings" w:hAnsi="Wingdings" w:cs="Wingdings" w:hint="default"/>
-      </w:rPr>
-    </w:lvl>
-    <w:lvl w:ilvl="6">
-      <w:start w:val="1"/>
-      <w:numFmt w:val="bullet"/>
-      <w:lvlText w:val=""/>
-      <w:lvlJc w:val="left"/>
-      <w:pPr>
-        <w:ind w:left="5040" w:hanging="360"/>
-      </w:pPr>
-      <w:rPr>
-        <w:rFonts w:ascii="Symbol" w:hAnsi="Symbol" w:cs="Symbol" w:hint="default"/>
+        <w:sz w:val="24"/>
       </w:rPr>
     </w:lvl>
     <w:lvl w:ilvl="7">
@@ -1003,9 +956,6 @@
     </w:lvl>
   </w:abstractNum>
   <w:abstractNum w:abstractNumId="2">
-    <w:nsid w:val="54057D9F"/>
-    <w:multiLevelType w:val="multilevel"/>
-    <w:tmpl w:val="28B057D4"/>
     <w:lvl w:ilvl="0">
       <w:start w:val="1"/>
       <w:numFmt w:val="bullet"/>
@@ -1016,6 +966,7 @@
       </w:pPr>
       <w:rPr>
         <w:rFonts w:ascii="Symbol" w:hAnsi="Symbol" w:cs="Symbol" w:hint="default"/>
+        <w:sz w:val="24"/>
       </w:rPr>
     </w:lvl>
     <w:lvl w:ilvl="1">
@@ -1052,6 +1003,7 @@
       </w:pPr>
       <w:rPr>
         <w:rFonts w:ascii="Symbol" w:hAnsi="Symbol" w:cs="Symbol" w:hint="default"/>
+        <w:sz w:val="24"/>
       </w:rPr>
     </w:lvl>
     <w:lvl w:ilvl="4">
@@ -1088,6 +1040,7 @@
       </w:pPr>
       <w:rPr>
         <w:rFonts w:ascii="Symbol" w:hAnsi="Symbol" w:cs="Symbol" w:hint="default"/>
+        <w:sz w:val="24"/>
       </w:rPr>
     </w:lvl>
     <w:lvl w:ilvl="7">
@@ -1116,12 +1069,122 @@
     </w:lvl>
   </w:abstractNum>
   <w:abstractNum w:abstractNumId="3">
-    <w:nsid w:val="72EF1E0B"/>
-    <w:multiLevelType w:val="multilevel"/>
-    <w:tmpl w:val="63A08FF6"/>
     <w:lvl w:ilvl="0">
       <w:start w:val="1"/>
-      <w:numFmt w:val="none"/>
+      <w:numFmt w:val="bullet"/>
+      <w:lvlText w:val=""/>
+      <w:lvlJc w:val="left"/>
+      <w:pPr>
+        <w:ind w:left="720" w:hanging="360"/>
+      </w:pPr>
+      <w:rPr>
+        <w:rFonts w:ascii="Symbol" w:hAnsi="Symbol" w:cs="Symbol" w:hint="default"/>
+        <w:sz w:val="24"/>
+      </w:rPr>
+    </w:lvl>
+    <w:lvl w:ilvl="1">
+      <w:start w:val="1"/>
+      <w:numFmt w:val="bullet"/>
+      <w:lvlText w:val="o"/>
+      <w:lvlJc w:val="left"/>
+      <w:pPr>
+        <w:ind w:left="1440" w:hanging="360"/>
+      </w:pPr>
+      <w:rPr>
+        <w:rFonts w:ascii="Courier New" w:hAnsi="Courier New" w:cs="Courier New" w:hint="default"/>
+      </w:rPr>
+    </w:lvl>
+    <w:lvl w:ilvl="2">
+      <w:start w:val="1"/>
+      <w:numFmt w:val="bullet"/>
+      <w:lvlText w:val=""/>
+      <w:lvlJc w:val="left"/>
+      <w:pPr>
+        <w:ind w:left="2160" w:hanging="360"/>
+      </w:pPr>
+      <w:rPr>
+        <w:rFonts w:ascii="Wingdings" w:hAnsi="Wingdings" w:cs="Wingdings" w:hint="default"/>
+      </w:rPr>
+    </w:lvl>
+    <w:lvl w:ilvl="3">
+      <w:start w:val="1"/>
+      <w:numFmt w:val="bullet"/>
+      <w:lvlText w:val=""/>
+      <w:lvlJc w:val="left"/>
+      <w:pPr>
+        <w:ind w:left="2880" w:hanging="360"/>
+      </w:pPr>
+      <w:rPr>
+        <w:rFonts w:ascii="Symbol" w:hAnsi="Symbol" w:cs="Symbol" w:hint="default"/>
+        <w:sz w:val="24"/>
+      </w:rPr>
+    </w:lvl>
+    <w:lvl w:ilvl="4">
+      <w:start w:val="1"/>
+      <w:numFmt w:val="bullet"/>
+      <w:lvlText w:val="o"/>
+      <w:lvlJc w:val="left"/>
+      <w:pPr>
+        <w:ind w:left="3600" w:hanging="360"/>
+      </w:pPr>
+      <w:rPr>
+        <w:rFonts w:ascii="Courier New" w:hAnsi="Courier New" w:cs="Courier New" w:hint="default"/>
+      </w:rPr>
+    </w:lvl>
+    <w:lvl w:ilvl="5">
+      <w:start w:val="1"/>
+      <w:numFmt w:val="bullet"/>
+      <w:lvlText w:val=""/>
+      <w:lvlJc w:val="left"/>
+      <w:pPr>
+        <w:ind w:left="4320" w:hanging="360"/>
+      </w:pPr>
+      <w:rPr>
+        <w:rFonts w:ascii="Wingdings" w:hAnsi="Wingdings" w:cs="Wingdings" w:hint="default"/>
+      </w:rPr>
+    </w:lvl>
+    <w:lvl w:ilvl="6">
+      <w:start w:val="1"/>
+      <w:numFmt w:val="bullet"/>
+      <w:lvlText w:val=""/>
+      <w:lvlJc w:val="left"/>
+      <w:pPr>
+        <w:ind w:left="5040" w:hanging="360"/>
+      </w:pPr>
+      <w:rPr>
+        <w:rFonts w:ascii="Symbol" w:hAnsi="Symbol" w:cs="Symbol" w:hint="default"/>
+        <w:sz w:val="24"/>
+      </w:rPr>
+    </w:lvl>
+    <w:lvl w:ilvl="7">
+      <w:start w:val="1"/>
+      <w:numFmt w:val="bullet"/>
+      <w:lvlText w:val="o"/>
+      <w:lvlJc w:val="left"/>
+      <w:pPr>
+        <w:ind w:left="5760" w:hanging="360"/>
+      </w:pPr>
+      <w:rPr>
+        <w:rFonts w:ascii="Courier New" w:hAnsi="Courier New" w:cs="Courier New" w:hint="default"/>
+      </w:rPr>
+    </w:lvl>
+    <w:lvl w:ilvl="8">
+      <w:start w:val="1"/>
+      <w:numFmt w:val="bullet"/>
+      <w:lvlText w:val=""/>
+      <w:lvlJc w:val="left"/>
+      <w:pPr>
+        <w:ind w:left="6480" w:hanging="360"/>
+      </w:pPr>
+      <w:rPr>
+        <w:rFonts w:ascii="Wingdings" w:hAnsi="Wingdings" w:cs="Wingdings" w:hint="default"/>
+      </w:rPr>
+    </w:lvl>
+  </w:abstractNum>
+  <w:abstractNum w:abstractNumId="4">
+    <w:lvl w:ilvl="0">
+      <w:start w:val="1"/>
+      <w:numFmt w:val="decimal"/>
       <w:suff w:val="nothing"/>
       <w:lvlText w:val=""/>
       <w:lvlJc w:val="left"/>
@@ -1134,7 +1197,7 @@
     </w:lvl>
     <w:lvl w:ilvl="1">
       <w:start w:val="1"/>
-      <w:numFmt w:val="none"/>
+      <w:numFmt w:val="decimal"/>
       <w:suff w:val="nothing"/>
       <w:lvlText w:val=""/>
       <w:lvlJc w:val="left"/>
@@ -1147,7 +1210,7 @@
     </w:lvl>
     <w:lvl w:ilvl="2">
       <w:start w:val="1"/>
-      <w:numFmt w:val="none"/>
+      <w:numFmt w:val="decimal"/>
       <w:suff w:val="nothing"/>
       <w:lvlText w:val=""/>
       <w:lvlJc w:val="left"/>
@@ -1160,7 +1223,7 @@
     </w:lvl>
     <w:lvl w:ilvl="3">
       <w:start w:val="1"/>
-      <w:numFmt w:val="none"/>
+      <w:numFmt w:val="decimal"/>
       <w:suff w:val="nothing"/>
       <w:lvlText w:val=""/>
       <w:lvlJc w:val="left"/>
@@ -1173,7 +1236,7 @@
     </w:lvl>
     <w:lvl w:ilvl="4">
       <w:start w:val="1"/>
-      <w:numFmt w:val="none"/>
+      <w:numFmt w:val="decimal"/>
       <w:suff w:val="nothing"/>
       <w:lvlText w:val=""/>
       <w:lvlJc w:val="left"/>
@@ -1186,7 +1249,7 @@
     </w:lvl>
     <w:lvl w:ilvl="5">
       <w:start w:val="1"/>
-      <w:numFmt w:val="none"/>
+      <w:numFmt w:val="decimal"/>
       <w:suff w:val="nothing"/>
       <w:lvlText w:val=""/>
       <w:lvlJc w:val="left"/>
@@ -1199,7 +1262,7 @@
     </w:lvl>
     <w:lvl w:ilvl="6">
       <w:start w:val="1"/>
-      <w:numFmt w:val="none"/>
+      <w:numFmt w:val="decimal"/>
       <w:suff w:val="nothing"/>
       <w:lvlText w:val=""/>
       <w:lvlJc w:val="left"/>
@@ -1212,7 +1275,7 @@
     </w:lvl>
     <w:lvl w:ilvl="7">
       <w:start w:val="1"/>
-      <w:numFmt w:val="none"/>
+      <w:numFmt w:val="decimal"/>
       <w:suff w:val="nothing"/>
       <w:lvlText w:val=""/>
       <w:lvlJc w:val="left"/>
@@ -1225,7 +1288,7 @@
     </w:lvl>
     <w:lvl w:ilvl="8">
       <w:start w:val="1"/>
-      <w:numFmt w:val="none"/>
+      <w:numFmt w:val="decimal"/>
       <w:suff w:val="nothing"/>
       <w:lvlText w:val=""/>
       <w:lvlJc w:val="left"/>
@@ -1238,26 +1301,26 @@
     </w:lvl>
   </w:abstractNum>
   <w:num w:numId="1">
-    <w:abstractNumId w:val="0"/>
+    <w:abstractNumId w:val="1"/>
   </w:num>
   <w:num w:numId="2">
-    <w:abstractNumId w:val="1"/>
+    <w:abstractNumId w:val="2"/>
   </w:num>
   <w:num w:numId="3">
-    <w:abstractNumId w:val="2"/>
+    <w:abstractNumId w:val="3"/>
   </w:num>
   <w:num w:numId="4">
-    <w:abstractNumId w:val="3"/>
+    <w:abstractNumId w:val="4"/>
   </w:num>
 </w:numbering>
 </file>
 
 <file path=word/styles.xml><?xml version="1.0" encoding="utf-8"?>
-<w:styles xmlns:mc="http://schemas.openxmlformats.org/markup-compatibility/2006" xmlns:r="http://schemas.openxmlformats.org/officeDocument/2006/relationships" xmlns:w="http://schemas.openxmlformats.org/wordprocessingml/2006/main" xmlns:w14="http://schemas.microsoft.com/office/word/2010/wordml" xmlns:w15="http://schemas.microsoft.com/office/word/2012/wordml" mc:Ignorable="w14 w15">
+<w:styles xmlns:w="http://schemas.openxmlformats.org/wordprocessingml/2006/main" xmlns:w14="http://schemas.microsoft.com/office/word/2010/wordml" xmlns:mc="http://schemas.openxmlformats.org/markup-compatibility/2006" mc:Ignorable="w14">
   <w:docDefaults>
     <w:rPrDefault>
       <w:rPr>
-        <w:rFonts w:asciiTheme="minorHAnsi" w:eastAsiaTheme="minorEastAsia" w:hAnsiTheme="minorHAnsi" w:cstheme="minorBidi"/>
+        <w:rFonts w:ascii="Calibri" w:hAnsi="Calibri" w:eastAsia="" w:cs="" w:asciiTheme="minorHAnsi" w:cstheme="minorBidi" w:eastAsiaTheme="minorEastAsia" w:hAnsiTheme="minorHAnsi"/>
         <w:sz w:val="22"/>
         <w:szCs w:val="22"/>
         <w:lang w:val="es-MX" w:eastAsia="es-MX" w:bidi="ar-SA"/>
@@ -1265,21 +1328,21 @@
     </w:rPrDefault>
     <w:pPrDefault>
       <w:pPr>
-        <w:spacing w:after="160" w:line="259" w:lineRule="auto"/>
+        <w:spacing w:lineRule="auto" w:line="259"/>
       </w:pPr>
     </w:pPrDefault>
   </w:docDefaults>
   <w:latentStyles w:defLockedState="0" w:defUIPriority="99" w:defSemiHidden="0" w:defUnhideWhenUsed="0" w:defQFormat="0" w:count="371">
     <w:lsdException w:name="Normal" w:uiPriority="0" w:qFormat="1"/>
     <w:lsdException w:name="heading 1" w:uiPriority="9" w:qFormat="1"/>
-    <w:lsdException w:name="heading 2" w:semiHidden="1" w:uiPriority="9" w:unhideWhenUsed="1" w:qFormat="1"/>
-    <w:lsdException w:name="heading 3" w:semiHidden="1" w:uiPriority="9" w:unhideWhenUsed="1" w:qFormat="1"/>
-    <w:lsdException w:name="heading 4" w:semiHidden="1" w:uiPriority="9" w:unhideWhenUsed="1" w:qFormat="1"/>
-    <w:lsdException w:name="heading 5" w:semiHidden="1" w:uiPriority="9" w:unhideWhenUsed="1" w:qFormat="1"/>
-    <w:lsdException w:name="heading 6" w:semiHidden="1" w:uiPriority="9" w:unhideWhenUsed="1" w:qFormat="1"/>
-    <w:lsdException w:name="heading 7" w:semiHidden="1" w:uiPriority="9" w:unhideWhenUsed="1" w:qFormat="1"/>
-    <w:lsdException w:name="heading 8" w:semiHidden="1" w:uiPriority="9" w:unhideWhenUsed="1" w:qFormat="1"/>
-    <w:lsdException w:name="heading 9" w:semiHidden="1" w:uiPriority="9" w:unhideWhenUsed="1" w:qFormat="1"/>
+    <w:lsdException w:name="heading 2" w:uiPriority="9" w:semiHidden="1" w:unhideWhenUsed="1" w:qFormat="1"/>
+    <w:lsdException w:name="heading 3" w:uiPriority="9" w:semiHidden="1" w:unhideWhenUsed="1" w:qFormat="1"/>
+    <w:lsdException w:name="heading 4" w:uiPriority="9" w:semiHidden="1" w:unhideWhenUsed="1" w:qFormat="1"/>
+    <w:lsdException w:name="heading 5" w:uiPriority="9" w:semiHidden="1" w:unhideWhenUsed="1" w:qFormat="1"/>
+    <w:lsdException w:name="heading 6" w:uiPriority="9" w:semiHidden="1" w:unhideWhenUsed="1" w:qFormat="1"/>
+    <w:lsdException w:name="heading 7" w:uiPriority="9" w:semiHidden="1" w:unhideWhenUsed="1" w:qFormat="1"/>
+    <w:lsdException w:name="heading 8" w:uiPriority="9" w:semiHidden="1" w:unhideWhenUsed="1" w:qFormat="1"/>
+    <w:lsdException w:name="heading 9" w:uiPriority="9" w:semiHidden="1" w:unhideWhenUsed="1" w:qFormat="1"/>
     <w:lsdException w:name="index 1" w:semiHidden="1" w:unhideWhenUsed="1"/>
     <w:lsdException w:name="index 2" w:semiHidden="1" w:unhideWhenUsed="1"/>
     <w:lsdException w:name="index 3" w:semiHidden="1" w:unhideWhenUsed="1"/>
@@ -1289,22 +1352,22 @@
     <w:lsdException w:name="index 7" w:semiHidden="1" w:unhideWhenUsed="1"/>
     <w:lsdException w:name="index 8" w:semiHidden="1" w:unhideWhenUsed="1"/>
     <w:lsdException w:name="index 9" w:semiHidden="1" w:unhideWhenUsed="1"/>
-    <w:lsdException w:name="toc 1" w:semiHidden="1" w:uiPriority="39" w:unhideWhenUsed="1"/>
-    <w:lsdException w:name="toc 2" w:semiHidden="1" w:uiPriority="39" w:unhideWhenUsed="1"/>
-    <w:lsdException w:name="toc 3" w:semiHidden="1" w:uiPriority="39" w:unhideWhenUsed="1"/>
-    <w:lsdException w:name="toc 4" w:semiHidden="1" w:uiPriority="39" w:unhideWhenUsed="1"/>
-    <w:lsdException w:name="toc 5" w:semiHidden="1" w:uiPriority="39" w:unhideWhenUsed="1"/>
-    <w:lsdException w:name="toc 6" w:semiHidden="1" w:uiPriority="39" w:unhideWhenUsed="1"/>
-    <w:lsdException w:name="toc 7" w:semiHidden="1" w:uiPriority="39" w:unhideWhenUsed="1"/>
-    <w:lsdException w:name="toc 8" w:semiHidden="1" w:uiPriority="39" w:unhideWhenUsed="1"/>
-    <w:lsdException w:name="toc 9" w:semiHidden="1" w:uiPriority="39" w:unhideWhenUsed="1"/>
+    <w:lsdException w:name="toc 1" w:uiPriority="39" w:semiHidden="1" w:unhideWhenUsed="1"/>
+    <w:lsdException w:name="toc 2" w:uiPriority="39" w:semiHidden="1" w:unhideWhenUsed="1"/>
+    <w:lsdException w:name="toc 3" w:uiPriority="39" w:semiHidden="1" w:unhideWhenUsed="1"/>
+    <w:lsdException w:name="toc 4" w:uiPriority="39" w:semiHidden="1" w:unhideWhenUsed="1"/>
+    <w:lsdException w:name="toc 5" w:uiPriority="39" w:semiHidden="1" w:unhideWhenUsed="1"/>
+    <w:lsdException w:name="toc 6" w:uiPriority="39" w:semiHidden="1" w:unhideWhenUsed="1"/>
+    <w:lsdException w:name="toc 7" w:uiPriority="39" w:semiHidden="1" w:unhideWhenUsed="1"/>
+    <w:lsdException w:name="toc 8" w:uiPriority="39" w:semiHidden="1" w:unhideWhenUsed="1"/>
+    <w:lsdException w:name="toc 9" w:uiPriority="39" w:semiHidden="1" w:unhideWhenUsed="1"/>
     <w:lsdException w:name="Normal Indent" w:semiHidden="1" w:unhideWhenUsed="1"/>
     <w:lsdException w:name="footnote text" w:semiHidden="1" w:unhideWhenUsed="1"/>
     <w:lsdException w:name="annotation text" w:semiHidden="1" w:unhideWhenUsed="1"/>
     <w:lsdException w:name="header" w:semiHidden="1" w:unhideWhenUsed="1"/>
     <w:lsdException w:name="footer" w:semiHidden="1" w:unhideWhenUsed="1"/>
     <w:lsdException w:name="index heading" w:semiHidden="1" w:unhideWhenUsed="1"/>
-    <w:lsdException w:name="caption" w:semiHidden="1" w:uiPriority="35" w:unhideWhenUsed="1" w:qFormat="1"/>
+    <w:lsdException w:name="caption" w:uiPriority="35" w:semiHidden="1" w:unhideWhenUsed="1" w:qFormat="1"/>
     <w:lsdException w:name="table of figures" w:semiHidden="1" w:unhideWhenUsed="1"/>
     <w:lsdException w:name="envelope address" w:semiHidden="1" w:unhideWhenUsed="1"/>
     <w:lsdException w:name="envelope return" w:semiHidden="1" w:unhideWhenUsed="1"/>
@@ -1335,7 +1398,7 @@
     <w:lsdException w:name="Title" w:uiPriority="10" w:qFormat="1"/>
     <w:lsdException w:name="Closing" w:semiHidden="1" w:unhideWhenUsed="1"/>
     <w:lsdException w:name="Signature" w:semiHidden="1" w:unhideWhenUsed="1"/>
-    <w:lsdException w:name="Default Paragraph Font" w:semiHidden="1" w:uiPriority="1" w:unhideWhenUsed="1"/>
+    <w:lsdException w:name="Default Paragraph Font" w:uiPriority="1" w:semiHidden="1" w:unhideWhenUsed="1"/>
     <w:lsdException w:name="Body Text" w:semiHidden="1" w:unhideWhenUsed="1"/>
     <w:lsdException w:name="Body Text Indent" w:semiHidden="1" w:unhideWhenUsed="1"/>
     <w:lsdException w:name="List Continue" w:semiHidden="1" w:unhideWhenUsed="1"/>
@@ -1535,8 +1598,8 @@
     <w:lsdException w:name="Subtle Reference" w:uiPriority="31" w:qFormat="1"/>
     <w:lsdException w:name="Intense Reference" w:uiPriority="32" w:qFormat="1"/>
     <w:lsdException w:name="Book Title" w:uiPriority="33" w:qFormat="1"/>
-    <w:lsdException w:name="Bibliography" w:semiHidden="1" w:uiPriority="37" w:unhideWhenUsed="1"/>
-    <w:lsdException w:name="TOC Heading" w:semiHidden="1" w:uiPriority="39" w:unhideWhenUsed="1" w:qFormat="1"/>
+    <w:lsdException w:name="Bibliography" w:uiPriority="37" w:semiHidden="1" w:unhideWhenUsed="1"/>
+    <w:lsdException w:name="TOC Heading" w:uiPriority="39" w:semiHidden="1" w:unhideWhenUsed="1" w:qFormat="1"/>
     <w:lsdException w:name="Plain Table 1" w:uiPriority="41"/>
     <w:lsdException w:name="Plain Table 2" w:uiPriority="42"/>
     <w:lsdException w:name="Plain Table 3" w:uiPriority="43"/>
@@ -1642,13 +1705,237 @@
     <w:lsdException w:name="List Table 6 Colorful Accent 6" w:uiPriority="51"/>
     <w:lsdException w:name="List Table 7 Colorful Accent 6" w:uiPriority="52"/>
   </w:latentStyles>
-  <w:style w:type="paragraph" w:default="1" w:styleId="Normal">
+  <w:style w:type="paragraph" w:styleId="Normal" w:default="1">
     <w:name w:val="Normal"/>
     <w:qFormat/>
+    <w:pPr>
+      <w:widowControl/>
+      <w:suppressAutoHyphens w:val="true"/>
+      <w:bidi w:val="0"/>
+      <w:spacing w:lineRule="auto" w:line="259" w:before="0" w:after="160"/>
+      <w:jc w:val="left"/>
+    </w:pPr>
+    <w:rPr>
+      <w:rFonts w:ascii="Calibri" w:hAnsi="Calibri" w:eastAsia="" w:cs="" w:asciiTheme="minorHAnsi" w:cstheme="minorBidi" w:eastAsiaTheme="minorEastAsia" w:hAnsiTheme="minorHAnsi"/>
+      <w:color w:val="auto"/>
+      <w:sz w:val="22"/>
+      <w:szCs w:val="22"/>
+      <w:lang w:val="es-MX" w:eastAsia="es-MX" w:bidi="ar-SA"/>
+    </w:rPr>
   </w:style>
-  <w:style w:type="character" w:default="1" w:styleId="Fuentedeprrafopredeter">
+  <w:style w:type="character" w:styleId="DefaultParagraphFont" w:default="1">
     <w:name w:val="Default Paragraph Font"/>
     <w:uiPriority w:val="1"/>
+    <w:semiHidden/>
+    <w:unhideWhenUsed/>
+    <w:qFormat/>
+    <w:rPr/>
+  </w:style>
+  <w:style w:type="character" w:styleId="EncabezadoCar" w:customStyle="1">
+    <w:name w:val="Encabezado Car"/>
+    <w:basedOn w:val="DefaultParagraphFont"/>
+    <w:qFormat/>
+    <w:rPr/>
+  </w:style>
+  <w:style w:type="character" w:styleId="PiedepginaCar" w:customStyle="1">
+    <w:name w:val="Pie de página Car"/>
+    <w:basedOn w:val="DefaultParagraphFont"/>
+    <w:qFormat/>
+    <w:rPr/>
+  </w:style>
+  <w:style w:type="character" w:styleId="TextodegloboCar" w:customStyle="1">
+    <w:name w:val="Texto de globo Car"/>
+    <w:basedOn w:val="DefaultParagraphFont"/>
+    <w:qFormat/>
+    <w:rPr>
+      <w:rFonts w:ascii="Tahoma" w:hAnsi="Tahoma" w:cs="Tahoma"/>
+      <w:sz w:val="16"/>
+      <w:szCs w:val="16"/>
+    </w:rPr>
+  </w:style>
+  <w:style w:type="character" w:styleId="ListLabel1" w:customStyle="1">
+    <w:name w:val="ListLabel 1"/>
+    <w:qFormat/>
+    <w:rPr>
+      <w:rFonts w:cs="Courier New"/>
+    </w:rPr>
+  </w:style>
+  <w:style w:type="character" w:styleId="ListLabel2">
+    <w:name w:val="ListLabel 2"/>
+    <w:qFormat/>
+    <w:rPr>
+      <w:rFonts w:ascii="Times New Roman" w:hAnsi="Times New Roman" w:cs="Symbol"/>
+      <w:sz w:val="24"/>
+    </w:rPr>
+  </w:style>
+  <w:style w:type="character" w:styleId="ListLabel3">
+    <w:name w:val="ListLabel 3"/>
+    <w:qFormat/>
+    <w:rPr>
+      <w:rFonts w:cs="Courier New"/>
+    </w:rPr>
+  </w:style>
+  <w:style w:type="character" w:styleId="ListLabel4">
+    <w:name w:val="ListLabel 4"/>
+    <w:qFormat/>
+    <w:rPr>
+      <w:rFonts w:cs="Wingdings"/>
+    </w:rPr>
+  </w:style>
+  <w:style w:type="paragraph" w:styleId="Encabezado">
+    <w:name w:val="Encabezado"/>
+    <w:basedOn w:val="Normal"/>
+    <w:next w:val="Cuerpodetexto"/>
+    <w:qFormat/>
+    <w:pPr>
+      <w:keepNext/>
+      <w:spacing w:before="240" w:after="120"/>
+    </w:pPr>
+    <w:rPr>
+      <w:rFonts w:ascii="Liberation Sans" w:hAnsi="Liberation Sans" w:eastAsia="Droid Sans Fallback" w:cs="FreeSans"/>
+      <w:sz w:val="28"/>
+      <w:szCs w:val="28"/>
+    </w:rPr>
+  </w:style>
+  <w:style w:type="paragraph" w:styleId="Cuerpodetexto" w:customStyle="1">
+    <w:name w:val="Cuerpo de texto"/>
+    <w:basedOn w:val="Predeterminado"/>
+    <w:pPr>
+      <w:spacing w:before="0" w:after="120"/>
+    </w:pPr>
+    <w:rPr/>
+  </w:style>
+  <w:style w:type="paragraph" w:styleId="Lista">
+    <w:name w:val="Lista"/>
+    <w:basedOn w:val="Cuerpodetexto"/>
+    <w:pPr/>
+    <w:rPr>
+      <w:rFonts w:cs="Bitstream Vera Sans"/>
+    </w:rPr>
+  </w:style>
+  <w:style w:type="paragraph" w:styleId="Pie">
+    <w:name w:val="Pie"/>
+    <w:basedOn w:val="Normal"/>
+    <w:pPr>
+      <w:suppressLineNumbers/>
+      <w:spacing w:before="120" w:after="120"/>
+    </w:pPr>
+    <w:rPr>
+      <w:rFonts w:cs="FreeSans"/>
+      <w:i/>
+      <w:iCs/>
+      <w:sz w:val="24"/>
+      <w:szCs w:val="24"/>
+    </w:rPr>
+  </w:style>
+  <w:style w:type="paragraph" w:styleId="Ndice" w:customStyle="1">
+    <w:name w:val="Índice"/>
+    <w:basedOn w:val="Predeterminado"/>
+    <w:qFormat/>
+    <w:pPr>
+      <w:suppressLineNumbers/>
+    </w:pPr>
+    <w:rPr>
+      <w:rFonts w:cs="Bitstream Vera Sans"/>
+    </w:rPr>
+  </w:style>
+  <w:style w:type="paragraph" w:styleId="Predeterminado" w:customStyle="1">
+    <w:name w:val="Predeterminado"/>
+    <w:qFormat/>
+    <w:pPr>
+      <w:widowControl/>
+      <w:tabs>
+        <w:tab w:val="left" w:pos="708" w:leader="none"/>
+      </w:tabs>
+      <w:suppressAutoHyphens w:val="true"/>
+      <w:bidi w:val="0"/>
+      <w:spacing w:lineRule="auto" w:line="276" w:before="0" w:after="200"/>
+      <w:jc w:val="left"/>
+    </w:pPr>
+    <w:rPr>
+      <w:rFonts w:ascii="Calibri" w:hAnsi="Calibri" w:eastAsia="Droid Sans" w:cs="" w:asciiTheme="minorHAnsi" w:cstheme="minorBidi" w:hAnsiTheme="minorHAnsi"/>
+      <w:color w:val="auto"/>
+      <w:sz w:val="22"/>
+      <w:szCs w:val="22"/>
+      <w:lang w:eastAsia="en-US" w:val="es-MX" w:bidi="ar-SA"/>
+    </w:rPr>
+  </w:style>
+  <w:style w:type="paragraph" w:styleId="Encabezamiento" w:customStyle="1">
+    <w:name w:val="Encabezamiento"/>
+    <w:basedOn w:val="Predeterminado"/>
+    <w:pPr>
+      <w:suppressLineNumbers/>
+      <w:tabs>
+        <w:tab w:val="center" w:pos="4419" w:leader="none"/>
+        <w:tab w:val="right" w:pos="8838" w:leader="none"/>
+      </w:tabs>
+      <w:spacing w:lineRule="atLeast" w:line="100" w:before="0" w:after="0"/>
+    </w:pPr>
+    <w:rPr/>
+  </w:style>
+  <w:style w:type="paragraph" w:styleId="Etiqueta" w:customStyle="1">
+    <w:name w:val="Etiqueta"/>
+    <w:basedOn w:val="Predeterminado"/>
+    <w:qFormat/>
+    <w:pPr>
+      <w:suppressLineNumbers/>
+      <w:spacing w:before="120" w:after="120"/>
+    </w:pPr>
+    <w:rPr>
+      <w:rFonts w:cs="Bitstream Vera Sans"/>
+      <w:i/>
+      <w:iCs/>
+      <w:sz w:val="24"/>
+      <w:szCs w:val="24"/>
+    </w:rPr>
+  </w:style>
+  <w:style w:type="paragraph" w:styleId="ListParagraph">
+    <w:name w:val="List Paragraph"/>
+    <w:basedOn w:val="Predeterminado"/>
+    <w:qFormat/>
+    <w:pPr>
+      <w:ind w:left="720" w:hanging="0"/>
+    </w:pPr>
+    <w:rPr/>
+  </w:style>
+  <w:style w:type="paragraph" w:styleId="Piedepgina">
+    <w:name w:val="Pie de página"/>
+    <w:basedOn w:val="Predeterminado"/>
+    <w:pPr>
+      <w:suppressLineNumbers/>
+      <w:tabs>
+        <w:tab w:val="center" w:pos="4419" w:leader="none"/>
+        <w:tab w:val="right" w:pos="8838" w:leader="none"/>
+      </w:tabs>
+      <w:spacing w:lineRule="atLeast" w:line="100" w:before="0" w:after="0"/>
+    </w:pPr>
+    <w:rPr/>
+  </w:style>
+  <w:style w:type="paragraph" w:styleId="BalloonText">
+    <w:name w:val="Balloon Text"/>
+    <w:basedOn w:val="Predeterminado"/>
+    <w:qFormat/>
+    <w:pPr>
+      <w:spacing w:lineRule="atLeast" w:line="100" w:before="0" w:after="0"/>
+    </w:pPr>
+    <w:rPr>
+      <w:rFonts w:ascii="Tahoma" w:hAnsi="Tahoma" w:cs="Tahoma"/>
+      <w:sz w:val="16"/>
+      <w:szCs w:val="16"/>
+    </w:rPr>
+  </w:style>
+  <w:style w:type="paragraph" w:styleId="Contenidodelatabla" w:customStyle="1">
+    <w:name w:val="Contenido de la tabla"/>
+    <w:basedOn w:val="Predeterminado"/>
+    <w:qFormat/>
+    <w:pPr>
+      <w:suppressLineNumbers/>
+    </w:pPr>
+    <w:rPr/>
+  </w:style>
+  <w:style w:type="numbering" w:styleId="NoList" w:default="1">
+    <w:name w:val="No List"/>
+    <w:uiPriority w:val="99"/>
     <w:semiHidden/>
     <w:unhideWhenUsed/>
   </w:style>
@@ -1666,152 +1953,6 @@
         <w:right w:w="108" w:type="dxa"/>
       </w:tblCellMar>
     </w:tblPr>
-  </w:style>
-  <w:style w:type="numbering" w:default="1" w:styleId="Sinlista">
-    <w:name w:val="No List"/>
-    <w:uiPriority w:val="99"/>
-    <w:semiHidden/>
-    <w:unhideWhenUsed/>
-  </w:style>
-  <w:style w:type="paragraph" w:customStyle="1" w:styleId="Predeterminado">
-    <w:name w:val="Predeterminado"/>
-    <w:pPr>
-      <w:tabs>
-        <w:tab w:val="left" w:pos="708"/>
-      </w:tabs>
-      <w:suppressAutoHyphens/>
-      <w:spacing w:after="200" w:line="276" w:lineRule="auto"/>
-    </w:pPr>
-    <w:rPr>
-      <w:rFonts w:ascii="Calibri" w:eastAsia="Droid Sans" w:hAnsi="Calibri"/>
-      <w:lang w:eastAsia="en-US"/>
-    </w:rPr>
-  </w:style>
-  <w:style w:type="character" w:customStyle="1" w:styleId="EncabezadoCar">
-    <w:name w:val="Encabezado Car"/>
-    <w:basedOn w:val="Fuentedeprrafopredeter"/>
-  </w:style>
-  <w:style w:type="character" w:customStyle="1" w:styleId="PiedepginaCar">
-    <w:name w:val="Pie de página Car"/>
-    <w:basedOn w:val="Fuentedeprrafopredeter"/>
-  </w:style>
-  <w:style w:type="character" w:customStyle="1" w:styleId="TextodegloboCar">
-    <w:name w:val="Texto de globo Car"/>
-    <w:basedOn w:val="Fuentedeprrafopredeter"/>
-    <w:rPr>
-      <w:rFonts w:ascii="Tahoma" w:hAnsi="Tahoma" w:cs="Tahoma"/>
-      <w:sz w:val="16"/>
-      <w:szCs w:val="16"/>
-    </w:rPr>
-  </w:style>
-  <w:style w:type="character" w:customStyle="1" w:styleId="ListLabel1">
-    <w:name w:val="ListLabel 1"/>
-    <w:rPr>
-      <w:rFonts w:cs="Courier New"/>
-    </w:rPr>
-  </w:style>
-  <w:style w:type="paragraph" w:styleId="Encabezado">
-    <w:name w:val="header"/>
-    <w:basedOn w:val="Predeterminado"/>
-    <w:next w:val="Cuerpodetexto"/>
-    <w:pPr>
-      <w:keepNext/>
-      <w:spacing w:before="240" w:after="120"/>
-    </w:pPr>
-    <w:rPr>
-      <w:rFonts w:ascii="Liberation Sans" w:hAnsi="Liberation Sans" w:cs="Bitstream Vera Sans"/>
-      <w:sz w:val="28"/>
-      <w:szCs w:val="28"/>
-    </w:rPr>
-  </w:style>
-  <w:style w:type="paragraph" w:customStyle="1" w:styleId="Cuerpodetexto">
-    <w:name w:val="Cuerpo de texto"/>
-    <w:basedOn w:val="Predeterminado"/>
-    <w:pPr>
-      <w:spacing w:after="120"/>
-    </w:pPr>
-  </w:style>
-  <w:style w:type="paragraph" w:styleId="Lista">
-    <w:name w:val="List"/>
-    <w:basedOn w:val="Cuerpodetexto"/>
-    <w:rPr>
-      <w:rFonts w:cs="Bitstream Vera Sans"/>
-    </w:rPr>
-  </w:style>
-  <w:style w:type="paragraph" w:customStyle="1" w:styleId="Etiqueta">
-    <w:name w:val="Etiqueta"/>
-    <w:basedOn w:val="Predeterminado"/>
-    <w:pPr>
-      <w:suppressLineNumbers/>
-      <w:spacing w:before="120" w:after="120"/>
-    </w:pPr>
-    <w:rPr>
-      <w:rFonts w:cs="Bitstream Vera Sans"/>
-      <w:i/>
-      <w:iCs/>
-      <w:sz w:val="24"/>
-      <w:szCs w:val="24"/>
-    </w:rPr>
-  </w:style>
-  <w:style w:type="paragraph" w:customStyle="1" w:styleId="ndice">
-    <w:name w:val="Índice"/>
-    <w:basedOn w:val="Predeterminado"/>
-    <w:pPr>
-      <w:suppressLineNumbers/>
-    </w:pPr>
-    <w:rPr>
-      <w:rFonts w:cs="Bitstream Vera Sans"/>
-    </w:rPr>
-  </w:style>
-  <w:style w:type="paragraph" w:styleId="Prrafodelista">
-    <w:name w:val="List Paragraph"/>
-    <w:basedOn w:val="Predeterminado"/>
-    <w:pPr>
-      <w:ind w:left="720"/>
-    </w:pPr>
-  </w:style>
-  <w:style w:type="paragraph" w:customStyle="1" w:styleId="Encabezamiento">
-    <w:name w:val="Encabezamiento"/>
-    <w:basedOn w:val="Predeterminado"/>
-    <w:pPr>
-      <w:suppressLineNumbers/>
-      <w:tabs>
-        <w:tab w:val="center" w:pos="4419"/>
-        <w:tab w:val="right" w:pos="8838"/>
-      </w:tabs>
-      <w:spacing w:after="0" w:line="100" w:lineRule="atLeast"/>
-    </w:pPr>
-  </w:style>
-  <w:style w:type="paragraph" w:styleId="Piedepgina">
-    <w:name w:val="footer"/>
-    <w:basedOn w:val="Predeterminado"/>
-    <w:pPr>
-      <w:suppressLineNumbers/>
-      <w:tabs>
-        <w:tab w:val="center" w:pos="4419"/>
-        <w:tab w:val="right" w:pos="8838"/>
-      </w:tabs>
-      <w:spacing w:after="0" w:line="100" w:lineRule="atLeast"/>
-    </w:pPr>
-  </w:style>
-  <w:style w:type="paragraph" w:styleId="Textodeglobo">
-    <w:name w:val="Balloon Text"/>
-    <w:basedOn w:val="Predeterminado"/>
-    <w:pPr>
-      <w:spacing w:after="0" w:line="100" w:lineRule="atLeast"/>
-    </w:pPr>
-    <w:rPr>
-      <w:rFonts w:ascii="Tahoma" w:hAnsi="Tahoma" w:cs="Tahoma"/>
-      <w:sz w:val="16"/>
-      <w:szCs w:val="16"/>
-    </w:rPr>
-  </w:style>
-  <w:style w:type="paragraph" w:customStyle="1" w:styleId="Contenidodelatabla">
-    <w:name w:val="Contenido de la tabla"/>
-    <w:basedOn w:val="Predeterminado"/>
-    <w:pPr>
-      <w:suppressLineNumbers/>
-    </w:pPr>
   </w:style>
 </w:styles>
 </file>

</xml_diff>